<commit_message>
Search page displays formatted number when possible.
</commit_message>
<xml_diff>
--- a/SUP/SUP_Library/Templates/allfields2.docx
+++ b/SUP/SUP_Library/Templates/allfields2.docx
@@ -21,8 +21,6 @@
             <w:tcW w:w="1739" w:type="dxa"/>
           </w:tcPr>
           <w:p>
-            <w:bookmarkStart w:id="0" w:name="_GoBack"/>
-            <w:bookmarkEnd w:id="0"/>
             <w:r>
               <w:t>&lt;prefix&gt;</w:t>
             </w:r>
@@ -378,6 +376,9 @@
             <w:r>
               <w:t xml:space="preserve"> </w:t>
             </w:r>
+            <w:r>
+              <w:t>&lt;no&gt;</w:t>
+            </w:r>
           </w:p>
         </w:tc>
       </w:tr>
@@ -742,6 +743,9 @@
             <w:r>
               <w:t xml:space="preserve"> </w:t>
             </w:r>
+            <w:r>
+              <w:t xml:space="preserve"> &lt;no&gt;</w:t>
+            </w:r>
           </w:p>
         </w:tc>
       </w:tr>
@@ -1105,6 +1109,411 @@
           <w:p>
             <w:r>
               <w:t xml:space="preserve"> </w:t>
+            </w:r>
+            <w:r>
+              <w:t xml:space="preserve"> &lt;no&gt;</w:t>
+            </w:r>
+          </w:p>
+        </w:tc>
+      </w:tr>
+    </w:tbl>
+    <w:p>
+      <w:r>
+        <w:t xml:space="preserve">There may be unexpected issues when you use ‘&gt;’ unfortunately. </w:t>
+      </w:r>
+      <w:proofErr w:type="gramStart"/>
+      <w:r>
+        <w:t>And also</w:t>
+      </w:r>
+      <w:proofErr w:type="gramEnd"/>
+      <w:r>
+        <w:t xml:space="preserve"> ‘&lt;’. They won’t match up, and they will </w:t>
+      </w:r>
+      <w:r>
+        <w:t>mess things up. For example, look at prefix below.</w:t>
+      </w:r>
+      <w:bookmarkStart w:id="0" w:name="_GoBack"/>
+      <w:bookmarkEnd w:id="0"/>
+      <w:r>
+        <w:t xml:space="preserve"> </w:t>
+      </w:r>
+    </w:p>
+    <w:tbl>
+      <w:tblPr>
+        <w:tblStyle w:val="TableGrid"/>
+        <w:tblW w:w="0" w:type="auto"/>
+        <w:tblLook w:val="04A0" w:firstRow="1" w:lastRow="0" w:firstColumn="1" w:lastColumn="0" w:noHBand="0" w:noVBand="1"/>
+      </w:tblPr>
+      <w:tblGrid>
+        <w:gridCol w:w="1739"/>
+        <w:gridCol w:w="1972"/>
+        <w:gridCol w:w="1678"/>
+        <w:gridCol w:w="1998"/>
+        <w:gridCol w:w="1963"/>
+      </w:tblGrid>
+      <w:tr>
+        <w:tc>
+          <w:tcPr>
+            <w:tcW w:w="1870" w:type="dxa"/>
+          </w:tcPr>
+          <w:p>
+            <w:r>
+              <w:t>&lt;prefix&gt;</w:t>
+            </w:r>
+          </w:p>
+        </w:tc>
+        <w:tc>
+          <w:tcPr>
+            <w:tcW w:w="1870" w:type="dxa"/>
+          </w:tcPr>
+          <w:p>
+            <w:r>
+              <w:t>&lt;</w:t>
+            </w:r>
+            <w:proofErr w:type="spellStart"/>
+            <w:r>
+              <w:t>primary_addressee</w:t>
+            </w:r>
+            <w:proofErr w:type="spellEnd"/>
+            <w:r>
+              <w:t>&gt;</w:t>
+            </w:r>
+          </w:p>
+        </w:tc>
+        <w:tc>
+          <w:tcPr>
+            <w:tcW w:w="1870" w:type="dxa"/>
+          </w:tcPr>
+          <w:p>
+            <w:r>
+              <w:t>&lt;</w:t>
+            </w:r>
+            <w:proofErr w:type="spellStart"/>
+            <w:r>
+              <w:t>firstname</w:t>
+            </w:r>
+            <w:proofErr w:type="spellEnd"/>
+            <w:r>
+              <w:t>&gt;</w:t>
+            </w:r>
+          </w:p>
+        </w:tc>
+        <w:tc>
+          <w:tcPr>
+            <w:tcW w:w="1870" w:type="dxa"/>
+          </w:tcPr>
+          <w:p>
+            <w:r>
+              <w:t>&lt;</w:t>
+            </w:r>
+            <w:proofErr w:type="spellStart"/>
+            <w:r>
+              <w:t>lastname</w:t>
+            </w:r>
+            <w:proofErr w:type="spellEnd"/>
+            <w:r>
+              <w:t>&gt;</w:t>
+            </w:r>
+          </w:p>
+        </w:tc>
+        <w:tc>
+          <w:tcPr>
+            <w:tcW w:w="1870" w:type="dxa"/>
+          </w:tcPr>
+          <w:p>
+            <w:r>
+              <w:t>&lt;title&gt;</w:t>
+            </w:r>
+          </w:p>
+        </w:tc>
+      </w:tr>
+      <w:tr>
+        <w:tc>
+          <w:tcPr>
+            <w:tcW w:w="1870" w:type="dxa"/>
+          </w:tcPr>
+          <w:p>
+            <w:r>
+              <w:t>&lt;organization&gt;</w:t>
+            </w:r>
+          </w:p>
+        </w:tc>
+        <w:tc>
+          <w:tcPr>
+            <w:tcW w:w="1870" w:type="dxa"/>
+          </w:tcPr>
+          <w:p>
+            <w:r>
+              <w:t>&lt;permit&gt;</w:t>
+            </w:r>
+          </w:p>
+        </w:tc>
+        <w:tc>
+          <w:tcPr>
+            <w:tcW w:w="1870" w:type="dxa"/>
+          </w:tcPr>
+          <w:p>
+            <w:r>
+              <w:t>&lt;address1&gt;</w:t>
+            </w:r>
+          </w:p>
+        </w:tc>
+        <w:tc>
+          <w:tcPr>
+            <w:tcW w:w="1870" w:type="dxa"/>
+          </w:tcPr>
+          <w:p>
+            <w:r>
+              <w:t>&lt;address2&gt;</w:t>
+            </w:r>
+          </w:p>
+        </w:tc>
+        <w:tc>
+          <w:tcPr>
+            <w:tcW w:w="1870" w:type="dxa"/>
+          </w:tcPr>
+          <w:p>
+            <w:r>
+              <w:t>&lt;city&gt;</w:t>
+            </w:r>
+          </w:p>
+        </w:tc>
+      </w:tr>
+      <w:tr>
+        <w:tc>
+          <w:tcPr>
+            <w:tcW w:w="1870" w:type="dxa"/>
+          </w:tcPr>
+          <w:p>
+            <w:r>
+              <w:t>&lt;state&gt;</w:t>
+            </w:r>
+          </w:p>
+        </w:tc>
+        <w:tc>
+          <w:tcPr>
+            <w:tcW w:w="1870" w:type="dxa"/>
+          </w:tcPr>
+          <w:p>
+            <w:r>
+              <w:t>&lt;zip&gt;</w:t>
+            </w:r>
+          </w:p>
+        </w:tc>
+        <w:tc>
+          <w:tcPr>
+            <w:tcW w:w="1870" w:type="dxa"/>
+          </w:tcPr>
+          <w:p>
+            <w:r>
+              <w:t>&lt;</w:t>
+            </w:r>
+            <w:proofErr w:type="spellStart"/>
+            <w:r>
+              <w:t>addressblock</w:t>
+            </w:r>
+            <w:proofErr w:type="spellEnd"/>
+            <w:r>
+              <w:t>&gt;</w:t>
+            </w:r>
+          </w:p>
+        </w:tc>
+        <w:tc>
+          <w:tcPr>
+            <w:tcW w:w="1870" w:type="dxa"/>
+          </w:tcPr>
+          <w:p>
+            <w:r>
+              <w:t>&lt;</w:t>
+            </w:r>
+            <w:proofErr w:type="spellStart"/>
+            <w:r>
+              <w:t>email_personal</w:t>
+            </w:r>
+            <w:proofErr w:type="spellEnd"/>
+            <w:r>
+              <w:t>&gt;</w:t>
+            </w:r>
+          </w:p>
+        </w:tc>
+        <w:tc>
+          <w:tcPr>
+            <w:tcW w:w="1870" w:type="dxa"/>
+          </w:tcPr>
+          <w:p>
+            <w:r>
+              <w:t>&lt;</w:t>
+            </w:r>
+            <w:proofErr w:type="spellStart"/>
+            <w:r>
+              <w:t>phone_personal</w:t>
+            </w:r>
+            <w:proofErr w:type="spellEnd"/>
+            <w:r>
+              <w:t>&gt;</w:t>
+            </w:r>
+          </w:p>
+        </w:tc>
+      </w:tr>
+      <w:tr>
+        <w:tc>
+          <w:tcPr>
+            <w:tcW w:w="1870" w:type="dxa"/>
+          </w:tcPr>
+          <w:p>
+            <w:r>
+              <w:t>&lt;</w:t>
+            </w:r>
+            <w:proofErr w:type="spellStart"/>
+            <w:r>
+              <w:t>email_business</w:t>
+            </w:r>
+            <w:proofErr w:type="spellEnd"/>
+            <w:r>
+              <w:t>&gt;</w:t>
+            </w:r>
+          </w:p>
+        </w:tc>
+        <w:tc>
+          <w:tcPr>
+            <w:tcW w:w="1870" w:type="dxa"/>
+          </w:tcPr>
+          <w:p>
+            <w:r>
+              <w:t>&lt;</w:t>
+            </w:r>
+            <w:proofErr w:type="spellStart"/>
+            <w:r>
+              <w:t>phone_business</w:t>
+            </w:r>
+            <w:proofErr w:type="spellEnd"/>
+            <w:r>
+              <w:t>&gt;</w:t>
+            </w:r>
+          </w:p>
+        </w:tc>
+        <w:tc>
+          <w:tcPr>
+            <w:tcW w:w="1870" w:type="dxa"/>
+          </w:tcPr>
+          <w:p>
+            <w:r>
+              <w:t>&lt;date&gt;</w:t>
+            </w:r>
+          </w:p>
+        </w:tc>
+        <w:tc>
+          <w:tcPr>
+            <w:tcW w:w="1870" w:type="dxa"/>
+          </w:tcPr>
+          <w:p>
+            <w:r>
+              <w:t>&lt;</w:t>
+            </w:r>
+            <w:proofErr w:type="spellStart"/>
+            <w:r>
+              <w:t>assistant_firstname</w:t>
+            </w:r>
+            <w:proofErr w:type="spellEnd"/>
+            <w:r>
+              <w:t>&gt;</w:t>
+            </w:r>
+          </w:p>
+        </w:tc>
+        <w:tc>
+          <w:tcPr>
+            <w:tcW w:w="1870" w:type="dxa"/>
+          </w:tcPr>
+          <w:p>
+            <w:r>
+              <w:t>&lt;</w:t>
+            </w:r>
+            <w:proofErr w:type="spellStart"/>
+            <w:r>
+              <w:t>assistant_lastname</w:t>
+            </w:r>
+            <w:proofErr w:type="spellEnd"/>
+            <w:r>
+              <w:t>&gt;</w:t>
+            </w:r>
+          </w:p>
+        </w:tc>
+      </w:tr>
+      <w:tr>
+        <w:tc>
+          <w:tcPr>
+            <w:tcW w:w="1870" w:type="dxa"/>
+          </w:tcPr>
+          <w:p>
+            <w:r>
+              <w:t>&lt;</w:t>
+            </w:r>
+            <w:proofErr w:type="spellStart"/>
+            <w:r>
+              <w:t>assistant_phone</w:t>
+            </w:r>
+            <w:proofErr w:type="spellEnd"/>
+            <w:r>
+              <w:t>&gt;</w:t>
+            </w:r>
+          </w:p>
+        </w:tc>
+        <w:tc>
+          <w:tcPr>
+            <w:tcW w:w="1870" w:type="dxa"/>
+          </w:tcPr>
+          <w:p>
+            <w:r>
+              <w:t>&lt;</w:t>
+            </w:r>
+            <w:proofErr w:type="spellStart"/>
+            <w:r>
+              <w:t>assistant_email</w:t>
+            </w:r>
+            <w:proofErr w:type="spellEnd"/>
+            <w:r>
+              <w:t>&gt;</w:t>
+            </w:r>
+          </w:p>
+        </w:tc>
+        <w:tc>
+          <w:tcPr>
+            <w:tcW w:w="1870" w:type="dxa"/>
+          </w:tcPr>
+          <w:p>
+            <w:r>
+              <w:t>&lt;</w:t>
+            </w:r>
+            <w:proofErr w:type="spellStart"/>
+            <w:r>
+              <w:t>assistant_name</w:t>
+            </w:r>
+            <w:proofErr w:type="spellEnd"/>
+            <w:r>
+              <w:t>&gt;</w:t>
+            </w:r>
+          </w:p>
+        </w:tc>
+        <w:tc>
+          <w:tcPr>
+            <w:tcW w:w="1870" w:type="dxa"/>
+          </w:tcPr>
+          <w:p>
+            <w:r>
+              <w:t>&lt;next record&gt;</w:t>
+            </w:r>
+          </w:p>
+        </w:tc>
+        <w:tc>
+          <w:tcPr>
+            <w:tcW w:w="1870" w:type="dxa"/>
+          </w:tcPr>
+          <w:p>
+            <w:r>
+              <w:t xml:space="preserve"> </w:t>
+            </w:r>
+            <w:r>
+              <w:t xml:space="preserve"> &lt;no&gt;</w:t>
             </w:r>
           </w:p>
         </w:tc>
@@ -1485,6 +1894,9 @@
             <w:r>
               <w:t xml:space="preserve"> </w:t>
             </w:r>
+            <w:r>
+              <w:t xml:space="preserve"> &lt;no&gt;</w:t>
+            </w:r>
           </w:p>
         </w:tc>
       </w:tr>
@@ -1510,6 +1922,7 @@
           </w:tcPr>
           <w:p>
             <w:r>
+              <w:lastRenderedPageBreak/>
               <w:t>&lt;prefix&gt;</w:t>
             </w:r>
           </w:p>
@@ -1863,6 +2276,9 @@
           <w:p>
             <w:r>
               <w:t xml:space="preserve"> </w:t>
+            </w:r>
+            <w:r>
+              <w:t xml:space="preserve"> &lt;no&gt;</w:t>
             </w:r>
           </w:p>
         </w:tc>
@@ -1965,7 +2381,6 @@
           </w:tcPr>
           <w:p>
             <w:r>
-              <w:lastRenderedPageBreak/>
               <w:t>&lt;organization&gt;</w:t>
             </w:r>
           </w:p>
@@ -2243,6 +2658,9 @@
           <w:p>
             <w:r>
               <w:t xml:space="preserve"> </w:t>
+            </w:r>
+            <w:r>
+              <w:t xml:space="preserve"> &lt;no&gt;</w:t>
             </w:r>
           </w:p>
         </w:tc>
@@ -2623,6 +3041,9 @@
             <w:r>
               <w:t xml:space="preserve"> </w:t>
             </w:r>
+            <w:r>
+              <w:t xml:space="preserve"> &lt;no&gt;</w:t>
+            </w:r>
           </w:p>
         </w:tc>
       </w:tr>
@@ -3002,6 +3423,9 @@
             <w:r>
               <w:t xml:space="preserve"> </w:t>
             </w:r>
+            <w:r>
+              <w:t xml:space="preserve"> &lt;no&gt;</w:t>
+            </w:r>
           </w:p>
         </w:tc>
       </w:tr>
@@ -3381,6 +3805,9 @@
             <w:r>
               <w:t xml:space="preserve"> </w:t>
             </w:r>
+            <w:r>
+              <w:t xml:space="preserve"> &lt;no&gt;</w:t>
+            </w:r>
           </w:p>
         </w:tc>
       </w:tr>
@@ -3760,6 +4187,9 @@
             <w:r>
               <w:t xml:space="preserve"> </w:t>
             </w:r>
+            <w:r>
+              <w:t xml:space="preserve"> &lt;no&gt;</w:t>
+            </w:r>
           </w:p>
         </w:tc>
       </w:tr>
@@ -3785,7 +4215,6 @@
           </w:tcPr>
           <w:p>
             <w:r>
-              <w:lastRenderedPageBreak/>
               <w:t>&lt;prefix&gt;</w:t>
             </w:r>
           </w:p>
@@ -4139,6 +4568,9 @@
           <w:p>
             <w:r>
               <w:t xml:space="preserve"> </w:t>
+            </w:r>
+            <w:r>
+              <w:t xml:space="preserve"> &lt;no&gt;</w:t>
             </w:r>
           </w:p>
         </w:tc>
@@ -4519,6 +4951,9 @@
             <w:r>
               <w:t xml:space="preserve"> </w:t>
             </w:r>
+            <w:r>
+              <w:t xml:space="preserve"> &lt;no&gt;</w:t>
+            </w:r>
           </w:p>
         </w:tc>
       </w:tr>
@@ -4898,6 +5333,9 @@
             <w:r>
               <w:t xml:space="preserve"> </w:t>
             </w:r>
+            <w:r>
+              <w:t xml:space="preserve"> &lt;no&gt;</w:t>
+            </w:r>
           </w:p>
         </w:tc>
       </w:tr>
@@ -5211,6 +5649,7 @@
           </w:tcPr>
           <w:p>
             <w:r>
+              <w:lastRenderedPageBreak/>
               <w:t>&lt;</w:t>
             </w:r>
             <w:proofErr w:type="spellStart"/>
@@ -7022,6 +7461,7 @@
           </w:tcPr>
           <w:p>
             <w:r>
+              <w:lastRenderedPageBreak/>
               <w:t>&lt;</w:t>
             </w:r>
             <w:proofErr w:type="spellStart"/>
@@ -7485,7 +7925,6 @@
           </w:tcPr>
           <w:p>
             <w:r>
-              <w:lastRenderedPageBreak/>
               <w:t>&lt;</w:t>
             </w:r>
             <w:proofErr w:type="spellStart"/>
@@ -8790,6 +9229,7 @@
           </w:tcPr>
           <w:p>
             <w:r>
+              <w:lastRenderedPageBreak/>
               <w:t>&lt;organization&gt;</w:t>
             </w:r>
           </w:p>
@@ -8918,386 +9358,6 @@
           </w:tcPr>
           <w:p>
             <w:r>
-              <w:t>&lt;</w:t>
-            </w:r>
-            <w:proofErr w:type="spellStart"/>
-            <w:r>
-              <w:t>email_business</w:t>
-            </w:r>
-            <w:proofErr w:type="spellEnd"/>
-            <w:r>
-              <w:t>&gt;</w:t>
-            </w:r>
-          </w:p>
-        </w:tc>
-        <w:tc>
-          <w:tcPr>
-            <w:tcW w:w="1870" w:type="dxa"/>
-          </w:tcPr>
-          <w:p>
-            <w:r>
-              <w:t>&lt;</w:t>
-            </w:r>
-            <w:proofErr w:type="spellStart"/>
-            <w:r>
-              <w:t>phone_business</w:t>
-            </w:r>
-            <w:proofErr w:type="spellEnd"/>
-            <w:r>
-              <w:t>&gt;</w:t>
-            </w:r>
-          </w:p>
-        </w:tc>
-        <w:tc>
-          <w:tcPr>
-            <w:tcW w:w="1870" w:type="dxa"/>
-          </w:tcPr>
-          <w:p>
-            <w:r>
-              <w:t>&lt;date&gt;</w:t>
-            </w:r>
-          </w:p>
-        </w:tc>
-        <w:tc>
-          <w:tcPr>
-            <w:tcW w:w="1870" w:type="dxa"/>
-          </w:tcPr>
-          <w:p>
-            <w:r>
-              <w:t>&lt;</w:t>
-            </w:r>
-            <w:proofErr w:type="spellStart"/>
-            <w:r>
-              <w:t>assistant_firstname</w:t>
-            </w:r>
-            <w:proofErr w:type="spellEnd"/>
-            <w:r>
-              <w:t>&gt;</w:t>
-            </w:r>
-          </w:p>
-        </w:tc>
-        <w:tc>
-          <w:tcPr>
-            <w:tcW w:w="1870" w:type="dxa"/>
-          </w:tcPr>
-          <w:p>
-            <w:r>
-              <w:t>&lt;</w:t>
-            </w:r>
-            <w:proofErr w:type="spellStart"/>
-            <w:r>
-              <w:t>assistant_lastname</w:t>
-            </w:r>
-            <w:proofErr w:type="spellEnd"/>
-            <w:r>
-              <w:t>&gt;</w:t>
-            </w:r>
-          </w:p>
-        </w:tc>
-      </w:tr>
-      <w:tr>
-        <w:tc>
-          <w:tcPr>
-            <w:tcW w:w="1870" w:type="dxa"/>
-          </w:tcPr>
-          <w:p>
-            <w:r>
-              <w:t>&lt;</w:t>
-            </w:r>
-            <w:proofErr w:type="spellStart"/>
-            <w:r>
-              <w:t>assistant_phone</w:t>
-            </w:r>
-            <w:proofErr w:type="spellEnd"/>
-            <w:r>
-              <w:t>&gt;</w:t>
-            </w:r>
-          </w:p>
-        </w:tc>
-        <w:tc>
-          <w:tcPr>
-            <w:tcW w:w="1870" w:type="dxa"/>
-          </w:tcPr>
-          <w:p>
-            <w:r>
-              <w:t>&lt;</w:t>
-            </w:r>
-            <w:proofErr w:type="spellStart"/>
-            <w:r>
-              <w:t>assistant_email</w:t>
-            </w:r>
-            <w:proofErr w:type="spellEnd"/>
-            <w:r>
-              <w:t>&gt;</w:t>
-            </w:r>
-          </w:p>
-        </w:tc>
-        <w:tc>
-          <w:tcPr>
-            <w:tcW w:w="1870" w:type="dxa"/>
-          </w:tcPr>
-          <w:p>
-            <w:r>
-              <w:t>&lt;</w:t>
-            </w:r>
-            <w:proofErr w:type="spellStart"/>
-            <w:r>
-              <w:t>assistant_name</w:t>
-            </w:r>
-            <w:proofErr w:type="spellEnd"/>
-            <w:r>
-              <w:t>&gt;</w:t>
-            </w:r>
-          </w:p>
-        </w:tc>
-        <w:tc>
-          <w:tcPr>
-            <w:tcW w:w="1870" w:type="dxa"/>
-          </w:tcPr>
-          <w:p>
-            <w:r>
-              <w:t>&lt;next record&gt;</w:t>
-            </w:r>
-          </w:p>
-        </w:tc>
-        <w:tc>
-          <w:tcPr>
-            <w:tcW w:w="1870" w:type="dxa"/>
-          </w:tcPr>
-          <w:p>
-            <w:r>
-              <w:t xml:space="preserve"> </w:t>
-            </w:r>
-          </w:p>
-        </w:tc>
-      </w:tr>
-    </w:tbl>
-    <w:p/>
-    <w:tbl>
-      <w:tblPr>
-        <w:tblStyle w:val="TableGrid"/>
-        <w:tblW w:w="0" w:type="auto"/>
-        <w:tblLook w:val="04A0" w:firstRow="1" w:lastRow="0" w:firstColumn="1" w:lastColumn="0" w:noHBand="0" w:noVBand="1"/>
-      </w:tblPr>
-      <w:tblGrid>
-        <w:gridCol w:w="1739"/>
-        <w:gridCol w:w="1972"/>
-        <w:gridCol w:w="1678"/>
-        <w:gridCol w:w="1998"/>
-        <w:gridCol w:w="1963"/>
-      </w:tblGrid>
-      <w:tr>
-        <w:tc>
-          <w:tcPr>
-            <w:tcW w:w="1870" w:type="dxa"/>
-          </w:tcPr>
-          <w:p>
-            <w:r>
-              <w:t>&lt;prefix&gt;</w:t>
-            </w:r>
-          </w:p>
-        </w:tc>
-        <w:tc>
-          <w:tcPr>
-            <w:tcW w:w="1870" w:type="dxa"/>
-          </w:tcPr>
-          <w:p>
-            <w:r>
-              <w:t>&lt;</w:t>
-            </w:r>
-            <w:proofErr w:type="spellStart"/>
-            <w:r>
-              <w:t>primary_addressee</w:t>
-            </w:r>
-            <w:proofErr w:type="spellEnd"/>
-            <w:r>
-              <w:t>&gt;</w:t>
-            </w:r>
-          </w:p>
-        </w:tc>
-        <w:tc>
-          <w:tcPr>
-            <w:tcW w:w="1870" w:type="dxa"/>
-          </w:tcPr>
-          <w:p>
-            <w:r>
-              <w:t>&lt;</w:t>
-            </w:r>
-            <w:proofErr w:type="spellStart"/>
-            <w:r>
-              <w:t>firstname</w:t>
-            </w:r>
-            <w:proofErr w:type="spellEnd"/>
-            <w:r>
-              <w:t>&gt;</w:t>
-            </w:r>
-          </w:p>
-        </w:tc>
-        <w:tc>
-          <w:tcPr>
-            <w:tcW w:w="1870" w:type="dxa"/>
-          </w:tcPr>
-          <w:p>
-            <w:r>
-              <w:t>&lt;</w:t>
-            </w:r>
-            <w:proofErr w:type="spellStart"/>
-            <w:r>
-              <w:t>lastname</w:t>
-            </w:r>
-            <w:proofErr w:type="spellEnd"/>
-            <w:r>
-              <w:t>&gt;</w:t>
-            </w:r>
-          </w:p>
-        </w:tc>
-        <w:tc>
-          <w:tcPr>
-            <w:tcW w:w="1870" w:type="dxa"/>
-          </w:tcPr>
-          <w:p>
-            <w:r>
-              <w:t>&lt;title&gt;</w:t>
-            </w:r>
-          </w:p>
-        </w:tc>
-      </w:tr>
-      <w:tr>
-        <w:tc>
-          <w:tcPr>
-            <w:tcW w:w="1870" w:type="dxa"/>
-          </w:tcPr>
-          <w:p>
-            <w:r>
-              <w:t>&lt;organization&gt;</w:t>
-            </w:r>
-          </w:p>
-        </w:tc>
-        <w:tc>
-          <w:tcPr>
-            <w:tcW w:w="1870" w:type="dxa"/>
-          </w:tcPr>
-          <w:p>
-            <w:r>
-              <w:t>&lt;permit&gt;</w:t>
-            </w:r>
-          </w:p>
-        </w:tc>
-        <w:tc>
-          <w:tcPr>
-            <w:tcW w:w="1870" w:type="dxa"/>
-          </w:tcPr>
-          <w:p>
-            <w:r>
-              <w:t>&lt;address1&gt;</w:t>
-            </w:r>
-          </w:p>
-        </w:tc>
-        <w:tc>
-          <w:tcPr>
-            <w:tcW w:w="1870" w:type="dxa"/>
-          </w:tcPr>
-          <w:p>
-            <w:r>
-              <w:t>&lt;address2&gt;</w:t>
-            </w:r>
-          </w:p>
-        </w:tc>
-        <w:tc>
-          <w:tcPr>
-            <w:tcW w:w="1870" w:type="dxa"/>
-          </w:tcPr>
-          <w:p>
-            <w:r>
-              <w:t>&lt;city&gt;</w:t>
-            </w:r>
-          </w:p>
-        </w:tc>
-      </w:tr>
-      <w:tr>
-        <w:tc>
-          <w:tcPr>
-            <w:tcW w:w="1870" w:type="dxa"/>
-          </w:tcPr>
-          <w:p>
-            <w:r>
-              <w:t>&lt;state&gt;</w:t>
-            </w:r>
-          </w:p>
-        </w:tc>
-        <w:tc>
-          <w:tcPr>
-            <w:tcW w:w="1870" w:type="dxa"/>
-          </w:tcPr>
-          <w:p>
-            <w:r>
-              <w:t>&lt;zip&gt;</w:t>
-            </w:r>
-          </w:p>
-        </w:tc>
-        <w:tc>
-          <w:tcPr>
-            <w:tcW w:w="1870" w:type="dxa"/>
-          </w:tcPr>
-          <w:p>
-            <w:r>
-              <w:t>&lt;</w:t>
-            </w:r>
-            <w:proofErr w:type="spellStart"/>
-            <w:r>
-              <w:t>addressblock</w:t>
-            </w:r>
-            <w:proofErr w:type="spellEnd"/>
-            <w:r>
-              <w:t>&gt;</w:t>
-            </w:r>
-          </w:p>
-        </w:tc>
-        <w:tc>
-          <w:tcPr>
-            <w:tcW w:w="1870" w:type="dxa"/>
-          </w:tcPr>
-          <w:p>
-            <w:r>
-              <w:t>&lt;</w:t>
-            </w:r>
-            <w:proofErr w:type="spellStart"/>
-            <w:r>
-              <w:t>email_personal</w:t>
-            </w:r>
-            <w:proofErr w:type="spellEnd"/>
-            <w:r>
-              <w:t>&gt;</w:t>
-            </w:r>
-          </w:p>
-        </w:tc>
-        <w:tc>
-          <w:tcPr>
-            <w:tcW w:w="1870" w:type="dxa"/>
-          </w:tcPr>
-          <w:p>
-            <w:r>
-              <w:t>&lt;</w:t>
-            </w:r>
-            <w:proofErr w:type="spellStart"/>
-            <w:r>
-              <w:t>phone_personal</w:t>
-            </w:r>
-            <w:proofErr w:type="spellEnd"/>
-            <w:r>
-              <w:t>&gt;</w:t>
-            </w:r>
-          </w:p>
-        </w:tc>
-      </w:tr>
-      <w:tr>
-        <w:tc>
-          <w:tcPr>
-            <w:tcW w:w="1870" w:type="dxa"/>
-          </w:tcPr>
-          <w:p>
-            <w:r>
-              <w:lastRenderedPageBreak/>
               <w:t>&lt;</w:t>
             </w:r>
             <w:proofErr w:type="spellStart"/>

</xml_diff>